<commit_message>
added 2 more artist
</commit_message>
<xml_diff>
--- a/documentation/docs.docx
+++ b/documentation/docs.docx
@@ -3278,147 +3278,159 @@
             <w:r>
               <w:t>shakira</w:t>
             </w:r>
+          </w:p>
+        </w:tc>
+        <w:tc>
+          <w:tcPr>
+            <w:tcW w:w="1963" w:type="dxa"/>
+          </w:tcPr>
+          <w:p>
+            <w:pPr>
+              <w:jc w:val="center"/>
+            </w:pPr>
+          </w:p>
+        </w:tc>
+        <w:tc>
+          <w:tcPr>
+            <w:tcW w:w="1963" w:type="dxa"/>
+          </w:tcPr>
+          <w:p>
+            <w:pPr>
+              <w:jc w:val="center"/>
+            </w:pPr>
+            <w:r>
+              <w:t>#d54566</w:t>
+            </w:r>
+          </w:p>
+        </w:tc>
+      </w:tr>
+      <w:tr>
+        <w:trPr>
+          <w:trHeight w:val="300"/>
+        </w:trPr>
+        <w:tc>
+          <w:tcPr>
+            <w:tcW w:w="985" w:type="dxa"/>
+            <w:vAlign w:val="center"/>
+          </w:tcPr>
+          <w:p>
+            <w:pPr>
+              <w:jc w:val="center"/>
+            </w:pPr>
+          </w:p>
+        </w:tc>
+        <w:tc>
+          <w:tcPr>
+            <w:tcW w:w="1798" w:type="dxa"/>
+            <w:vAlign w:val="center"/>
+          </w:tcPr>
+          <w:p>
+            <w:pPr>
+              <w:jc w:val="center"/>
+            </w:pPr>
+          </w:p>
+        </w:tc>
+        <w:tc>
+          <w:tcPr>
+            <w:tcW w:w="1505" w:type="dxa"/>
+            <w:vAlign w:val="center"/>
+          </w:tcPr>
+          <w:p>
+            <w:pPr>
+              <w:jc w:val="center"/>
+            </w:pPr>
+            <w:r>
+              <w:t>Anne marie</w:t>
+            </w:r>
+          </w:p>
+        </w:tc>
+        <w:tc>
+          <w:tcPr>
+            <w:tcW w:w="1963" w:type="dxa"/>
+          </w:tcPr>
+          <w:p>
+            <w:pPr>
+              <w:jc w:val="center"/>
+            </w:pPr>
+          </w:p>
+        </w:tc>
+        <w:tc>
+          <w:tcPr>
+            <w:tcW w:w="1963" w:type="dxa"/>
+          </w:tcPr>
+          <w:p>
+            <w:pPr>
+              <w:jc w:val="center"/>
+            </w:pPr>
+            <w:r>
+              <w:t>#e53281</w:t>
+            </w:r>
+          </w:p>
+        </w:tc>
+      </w:tr>
+      <w:tr>
+        <w:trPr>
+          <w:trHeight w:val="300"/>
+        </w:trPr>
+        <w:tc>
+          <w:tcPr>
+            <w:tcW w:w="985" w:type="dxa"/>
+            <w:vAlign w:val="center"/>
+          </w:tcPr>
+          <w:p>
+            <w:pPr>
+              <w:jc w:val="center"/>
+            </w:pPr>
+          </w:p>
+        </w:tc>
+        <w:tc>
+          <w:tcPr>
+            <w:tcW w:w="1798" w:type="dxa"/>
+            <w:vAlign w:val="center"/>
+          </w:tcPr>
+          <w:p>
+            <w:pPr>
+              <w:jc w:val="center"/>
+            </w:pPr>
+          </w:p>
+        </w:tc>
+        <w:tc>
+          <w:tcPr>
+            <w:tcW w:w="1505" w:type="dxa"/>
+            <w:vAlign w:val="center"/>
+          </w:tcPr>
+          <w:p>
+            <w:pPr>
+              <w:jc w:val="center"/>
+            </w:pPr>
+            <w:r>
+              <w:t>eminem</w:t>
+            </w:r>
+          </w:p>
+        </w:tc>
+        <w:tc>
+          <w:tcPr>
+            <w:tcW w:w="1963" w:type="dxa"/>
+          </w:tcPr>
+          <w:p>
+            <w:pPr>
+              <w:jc w:val="center"/>
+            </w:pPr>
+          </w:p>
+        </w:tc>
+        <w:tc>
+          <w:tcPr>
+            <w:tcW w:w="1963" w:type="dxa"/>
+          </w:tcPr>
+          <w:p>
+            <w:pPr>
+              <w:jc w:val="center"/>
+            </w:pPr>
+            <w:r>
+              <w:t>#324079</w:t>
+            </w:r>
             <w:bookmarkStart w:id="0" w:name="_GoBack"/>
             <w:bookmarkEnd w:id="0"/>
-          </w:p>
-        </w:tc>
-        <w:tc>
-          <w:tcPr>
-            <w:tcW w:w="1963" w:type="dxa"/>
-          </w:tcPr>
-          <w:p>
-            <w:pPr>
-              <w:jc w:val="center"/>
-            </w:pPr>
-          </w:p>
-        </w:tc>
-        <w:tc>
-          <w:tcPr>
-            <w:tcW w:w="1963" w:type="dxa"/>
-          </w:tcPr>
-          <w:p>
-            <w:pPr>
-              <w:jc w:val="center"/>
-            </w:pPr>
-            <w:r>
-              <w:t>#d54566</w:t>
-            </w:r>
-          </w:p>
-        </w:tc>
-      </w:tr>
-      <w:tr>
-        <w:trPr>
-          <w:trHeight w:val="300"/>
-        </w:trPr>
-        <w:tc>
-          <w:tcPr>
-            <w:tcW w:w="985" w:type="dxa"/>
-            <w:vAlign w:val="center"/>
-          </w:tcPr>
-          <w:p>
-            <w:pPr>
-              <w:jc w:val="center"/>
-            </w:pPr>
-          </w:p>
-        </w:tc>
-        <w:tc>
-          <w:tcPr>
-            <w:tcW w:w="1798" w:type="dxa"/>
-            <w:vAlign w:val="center"/>
-          </w:tcPr>
-          <w:p>
-            <w:pPr>
-              <w:jc w:val="center"/>
-            </w:pPr>
-          </w:p>
-        </w:tc>
-        <w:tc>
-          <w:tcPr>
-            <w:tcW w:w="1505" w:type="dxa"/>
-            <w:vAlign w:val="center"/>
-          </w:tcPr>
-          <w:p>
-            <w:pPr>
-              <w:jc w:val="center"/>
-            </w:pPr>
-          </w:p>
-        </w:tc>
-        <w:tc>
-          <w:tcPr>
-            <w:tcW w:w="1963" w:type="dxa"/>
-          </w:tcPr>
-          <w:p>
-            <w:pPr>
-              <w:jc w:val="center"/>
-            </w:pPr>
-          </w:p>
-        </w:tc>
-        <w:tc>
-          <w:tcPr>
-            <w:tcW w:w="1963" w:type="dxa"/>
-          </w:tcPr>
-          <w:p>
-            <w:pPr>
-              <w:jc w:val="center"/>
-            </w:pPr>
-          </w:p>
-        </w:tc>
-      </w:tr>
-      <w:tr>
-        <w:trPr>
-          <w:trHeight w:val="300"/>
-        </w:trPr>
-        <w:tc>
-          <w:tcPr>
-            <w:tcW w:w="985" w:type="dxa"/>
-            <w:vAlign w:val="center"/>
-          </w:tcPr>
-          <w:p>
-            <w:pPr>
-              <w:jc w:val="center"/>
-            </w:pPr>
-          </w:p>
-        </w:tc>
-        <w:tc>
-          <w:tcPr>
-            <w:tcW w:w="1798" w:type="dxa"/>
-            <w:vAlign w:val="center"/>
-          </w:tcPr>
-          <w:p>
-            <w:pPr>
-              <w:jc w:val="center"/>
-            </w:pPr>
-          </w:p>
-        </w:tc>
-        <w:tc>
-          <w:tcPr>
-            <w:tcW w:w="1505" w:type="dxa"/>
-            <w:vAlign w:val="center"/>
-          </w:tcPr>
-          <w:p>
-            <w:pPr>
-              <w:jc w:val="center"/>
-            </w:pPr>
-          </w:p>
-        </w:tc>
-        <w:tc>
-          <w:tcPr>
-            <w:tcW w:w="1963" w:type="dxa"/>
-          </w:tcPr>
-          <w:p>
-            <w:pPr>
-              <w:jc w:val="center"/>
-            </w:pPr>
-          </w:p>
-        </w:tc>
-        <w:tc>
-          <w:tcPr>
-            <w:tcW w:w="1963" w:type="dxa"/>
-          </w:tcPr>
-          <w:p>
-            <w:pPr>
-              <w:jc w:val="center"/>
-            </w:pPr>
           </w:p>
         </w:tc>
       </w:tr>

</xml_diff>